<commit_message>
update to assn 9
</commit_message>
<xml_diff>
--- a/assignments/assignment-nine/Requirements.docx
+++ b/assignments/assignment-nine/Requirements.docx
@@ -690,15 +690,45 @@
     <w:p>
       <w:r>
         <w:tab/>
-        <w:t>U01: Application will display repo group commit activity for select group.</w:t>
+        <w:t>U01</w:t>
+      </w:r>
+      <w:r>
+        <w:t>-1</w:t>
+      </w:r>
+      <w:r>
+        <w:t>: Application will display repo group commit activity for select group.</w:t>
+      </w:r>
+    </w:p>
+    <w:p>
+      <w:pPr>
+        <w:ind w:left="720"/>
+      </w:pPr>
+      <w:r>
+        <w:t>U01-2: Line chart will have number of commits as the vertical axis and date as the horizontal axis and the line will be label with the repo group name.</w:t>
       </w:r>
     </w:p>
     <w:p>
       <w:r>
         <w:tab/>
-        <w:t>U02: Application will display results of commit activity of selected user in selected repo group.</w:t>
-      </w:r>
-    </w:p>
+        <w:t>U02</w:t>
+      </w:r>
+      <w:r>
+        <w:t>-1</w:t>
+      </w:r>
+      <w:r>
+        <w:t>: Application will display results of commit activity of selected user in selected repo group.</w:t>
+      </w:r>
+    </w:p>
+    <w:p>
+      <w:pPr>
+        <w:ind w:left="720"/>
+      </w:pPr>
+      <w:r>
+        <w:lastRenderedPageBreak/>
+        <w:t>U02-2: Line chart will have number of commits as the vertical axis and date as the horizontal axis and the line will be label with the user name.</w:t>
+      </w:r>
+    </w:p>
+    <w:p/>
     <w:p>
       <w:pPr>
         <w:rPr>
@@ -735,7 +765,25 @@
         <w:ind w:left="720"/>
       </w:pPr>
       <w:r>
-        <w:t>General non-functional requirements: System will display proper data for all repo group and user options.</w:t>
+        <w:t>General non-functional requirem</w:t>
+      </w:r>
+      <w:r>
+        <w:t>ents: System will display correct</w:t>
+      </w:r>
+      <w:r>
+        <w:t xml:space="preserve"> </w:t>
+      </w:r>
+      <w:r>
+        <w:t xml:space="preserve">and validated </w:t>
+      </w:r>
+      <w:r>
+        <w:t>data for all repo group and user options</w:t>
+      </w:r>
+      <w:r>
+        <w:t xml:space="preserve"> within 1.5 seconds</w:t>
+      </w:r>
+      <w:r>
+        <w:t>.</w:t>
       </w:r>
     </w:p>
     <w:p>
@@ -743,38 +791,20 @@
         <w:ind w:firstLine="720"/>
       </w:pPr>
       <w:r>
-        <w:lastRenderedPageBreak/>
-        <w:t>U01-1: Application will have line chart displaying results.</w:t>
-      </w:r>
-    </w:p>
-    <w:p>
-      <w:pPr>
-        <w:ind w:left="720"/>
-      </w:pPr>
-      <w:r>
-        <w:t>U01-2: Line chart will have number of commi</w:t>
-      </w:r>
-      <w:r>
-        <w:t>ts as the vertical axis and date as the horizontal axis and the line will be label with the repo group name.</w:t>
+        <w:t>Application will have line chart displaying results</w:t>
+      </w:r>
+      <w:r>
+        <w:t xml:space="preserve"> within 1.5 seconds</w:t>
+      </w:r>
+      <w:r>
+        <w:t>.</w:t>
       </w:r>
     </w:p>
     <w:p>
       <w:pPr>
         <w:ind w:firstLine="720"/>
       </w:pPr>
-      <w:r>
-        <w:t>U02-1: Application will have line chart displaying results.</w:t>
-      </w:r>
-    </w:p>
-    <w:p>
-      <w:pPr>
-        <w:ind w:left="720"/>
-      </w:pPr>
-      <w:r>
-        <w:t>U02-2: Line chart will have number of commits as the vertical axis and date as the horizontal axis and the line will be label with the user name.</w:t>
-      </w:r>
-    </w:p>
-    <w:p/>
+    </w:p>
     <w:p>
       <w:pPr>
         <w:pStyle w:val="ListParagraph"/>
@@ -932,7 +962,6 @@
         <w:rPr>
           <w:b/>
         </w:rPr>
-        <w:lastRenderedPageBreak/>
         <w:t>Interface for Repo-Group trend:</w:t>
       </w:r>
     </w:p>
@@ -999,6 +1028,7 @@
         <w:rPr>
           <w:noProof/>
         </w:rPr>
+        <w:lastRenderedPageBreak/>
         <w:drawing>
           <wp:inline distT="0" distB="0" distL="0" distR="0">
             <wp:extent cx="4320938" cy="3501529"/>

</xml_diff>